<commit_message>
Se añaden Wireframes y Documentación relacionada
</commit_message>
<xml_diff>
--- a/Documentación/Backlog.docx
+++ b/Documentación/Backlog.docx
@@ -127,7 +127,17 @@
           <w:sz w:val="28"/>
           <w:szCs w:val="28"/>
         </w:rPr>
-        <w:t xml:space="preserve"> Oscar Manuel Lugo Chalup</w:t>
+        <w:t xml:space="preserve"> </w:t>
+      </w:r>
+      <w:r>
+        <w:rPr>
+          <w:b/>
+          <w:bCs/>
+          <w:color w:val="2F5496" w:themeColor="accent1" w:themeShade="BF"/>
+          <w:sz w:val="28"/>
+          <w:szCs w:val="28"/>
+        </w:rPr>
+        <w:t>CodeCrafters</w:t>
       </w:r>
     </w:p>
     <w:p>
@@ -347,7 +357,7 @@
             <w:r>
               <w:t xml:space="preserve">Como Gerente, se necesita que la plataforma pueda generar cursos nuevos </w:t>
             </w:r>
-            <w:bookmarkStart w:name="_Hlk146884082" w:id="0"/>
+            <w:bookmarkStart w:id="0" w:name="_Hlk146884082"/>
             <w:r>
               <w:t>para dar cumplimiento</w:t>
             </w:r>
@@ -419,7 +429,7 @@
               <w:jc w:val="center"/>
             </w:pPr>
             <w:r>
-              <w:t>15 días</w:t>
+              <w:t>7 días</w:t>
             </w:r>
           </w:p>
         </w:tc>
@@ -461,7 +471,13 @@
               <w:jc w:val="center"/>
             </w:pPr>
             <w:r>
-              <w:t>Los cursos se programan anualmente de acuerdo a la DNC</w:t>
+              <w:t xml:space="preserve">Los cursos se programan anualmente </w:t>
+            </w:r>
+            <w:r>
+              <w:t>de acuerdo con</w:t>
+            </w:r>
+            <w:r>
+              <w:t xml:space="preserve"> la DNC</w:t>
             </w:r>
           </w:p>
         </w:tc>
@@ -526,13 +542,14 @@
               <w:rPr>
                 <w:b/>
                 <w:bCs/>
-                <w:color w:val="FF0000"/>
+                <w:color w:val="0070C0"/>
               </w:rPr>
             </w:pPr>
             <w:r>
               <w:rPr>
                 <w:b/>
                 <w:bCs/>
+                <w:color w:val="0070C0"/>
               </w:rPr>
               <w:t>En progreso</w:t>
             </w:r>
@@ -548,7 +565,13 @@
               <w:jc w:val="center"/>
             </w:pPr>
             <w:r>
-              <w:t>10 días</w:t>
+              <w:t>1</w:t>
+            </w:r>
+            <w:r>
+              <w:t>0</w:t>
+            </w:r>
+            <w:r>
+              <w:t xml:space="preserve"> días</w:t>
             </w:r>
           </w:p>
         </w:tc>
@@ -625,7 +648,13 @@
               <w:jc w:val="center"/>
             </w:pPr>
             <w:r>
-              <w:t>Como trabajador, se necesita que los cursos disponibles se organicen de acuerdo a su área temática para facilitar su localización.</w:t>
+              <w:t xml:space="preserve">Como trabajador, se necesita que los cursos disponibles se organicen </w:t>
+            </w:r>
+            <w:r>
+              <w:t>de acuerdo con</w:t>
+            </w:r>
+            <w:r>
+              <w:t xml:space="preserve"> su área temática para facilitar su localización.</w:t>
             </w:r>
           </w:p>
         </w:tc>
@@ -765,6 +794,7 @@
               <w:t xml:space="preserve">Como Gerente, se necesita que para poder acceder a la evaluación de cada curso se tenga que visualizar la totalidad de su contenido, </w:t>
             </w:r>
             <w:r>
+              <w:lastRenderedPageBreak/>
               <w:t xml:space="preserve">para </w:t>
             </w:r>
             <w:r>
@@ -782,6 +812,7 @@
               <w:jc w:val="center"/>
             </w:pPr>
             <w:r>
+              <w:lastRenderedPageBreak/>
               <w:t>Visualización</w:t>
             </w:r>
           </w:p>
@@ -820,7 +851,7 @@
               <w:jc w:val="center"/>
             </w:pPr>
             <w:r>
-              <w:t>7 días</w:t>
+              <w:t>10 días</w:t>
             </w:r>
           </w:p>
         </w:tc>
@@ -1083,10 +1114,7 @@
               <w:jc w:val="center"/>
             </w:pPr>
             <w:r>
-              <w:t>15</w:t>
-            </w:r>
-            <w:r>
-              <w:t xml:space="preserve"> días</w:t>
+              <w:t>7 días</w:t>
             </w:r>
           </w:p>
         </w:tc>
@@ -1405,6 +1433,7 @@
               <w:jc w:val="center"/>
             </w:pPr>
             <w:r>
+              <w:lastRenderedPageBreak/>
               <w:t>Cap_</w:t>
             </w:r>
             <w:r>
@@ -2251,13 +2280,6 @@
           <w:szCs w:val="24"/>
         </w:rPr>
         <w:br/>
-      </w:r>
-      <w:r>
-        <w:rPr>
-          <w:rFonts w:ascii="Times New Roman" w:hAnsi="Times New Roman" w:cs="Times New Roman"/>
-          <w:sz w:val="24"/>
-          <w:szCs w:val="24"/>
-        </w:rPr>
         <w:t>-Se cambia redacción de enunciado de Cap_1, se añade “</w:t>
       </w:r>
       <w:r>
@@ -2285,13 +2307,6 @@
           <w:szCs w:val="24"/>
         </w:rPr>
         <w:br/>
-      </w:r>
-      <w:r>
-        <w:rPr>
-          <w:rFonts w:ascii="Times New Roman" w:hAnsi="Times New Roman" w:cs="Times New Roman"/>
-          <w:sz w:val="24"/>
-          <w:szCs w:val="24"/>
-        </w:rPr>
         <w:t>-Se cambia Id de historia Cap_2 a Cap_</w:t>
       </w:r>
       <w:r>
@@ -2359,13 +2374,6 @@
           <w:szCs w:val="24"/>
         </w:rPr>
         <w:br/>
-      </w:r>
-      <w:r>
-        <w:rPr>
-          <w:rFonts w:ascii="Times New Roman" w:hAnsi="Times New Roman" w:cs="Times New Roman"/>
-          <w:sz w:val="24"/>
-          <w:szCs w:val="24"/>
-        </w:rPr>
         <w:t>-Se cambia Id de historia Cap_3 a Cap_1</w:t>
       </w:r>
       <w:r>
@@ -2425,13 +2433,6 @@
           <w:szCs w:val="24"/>
         </w:rPr>
         <w:br/>
-      </w:r>
-      <w:r>
-        <w:rPr>
-          <w:rFonts w:ascii="Times New Roman" w:hAnsi="Times New Roman" w:cs="Times New Roman"/>
-          <w:sz w:val="24"/>
-          <w:szCs w:val="24"/>
-        </w:rPr>
         <w:t>-Se cambia Id de historia Cap_4 a Cap_1</w:t>
       </w:r>
       <w:r>
@@ -2507,13 +2508,6 @@
           <w:szCs w:val="24"/>
         </w:rPr>
         <w:br/>
-      </w:r>
-      <w:r>
-        <w:rPr>
-          <w:rFonts w:ascii="Times New Roman" w:hAnsi="Times New Roman" w:cs="Times New Roman"/>
-          <w:sz w:val="24"/>
-          <w:szCs w:val="24"/>
-        </w:rPr>
         <w:t>-Se cambia Id de historia Cap_5 a Cap_1</w:t>
       </w:r>
       <w:r>
@@ -2547,13 +2541,6 @@
           <w:szCs w:val="24"/>
         </w:rPr>
         <w:br/>
-      </w:r>
-      <w:r>
-        <w:rPr>
-          <w:rFonts w:ascii="Times New Roman" w:hAnsi="Times New Roman" w:cs="Times New Roman"/>
-          <w:sz w:val="24"/>
-          <w:szCs w:val="24"/>
-        </w:rPr>
         <w:t>-Se añaden nuevas historias de usuario con los Id Cap_2, Cap_3, Cap_4, Cap_5, Cap_</w:t>
       </w:r>
       <w:r>
@@ -2640,13 +2627,6 @@
           <w:szCs w:val="24"/>
         </w:rPr>
         <w:br/>
-      </w:r>
-      <w:r>
-        <w:rPr>
-          <w:rFonts w:ascii="Times New Roman" w:hAnsi="Times New Roman" w:cs="Times New Roman"/>
-          <w:sz w:val="24"/>
-          <w:szCs w:val="24"/>
-        </w:rPr>
         <w:t>-Se cambia esfuerzo de HU con id Cap_6 de 15 días a 7 días</w:t>
       </w:r>
       <w:r>
@@ -2656,13 +2636,6 @@
           <w:szCs w:val="24"/>
         </w:rPr>
         <w:br/>
-      </w:r>
-      <w:r>
-        <w:rPr>
-          <w:rFonts w:ascii="Times New Roman" w:hAnsi="Times New Roman" w:cs="Times New Roman"/>
-          <w:sz w:val="24"/>
-          <w:szCs w:val="24"/>
-        </w:rPr>
         <w:t>-Se cambia Cap_7 del Sprint 5 al 4.</w:t>
       </w:r>
     </w:p>
@@ -2686,6 +2659,41 @@
       </w:r>
     </w:p>
     <w:p>
+      <w:r>
+        <w:rPr>
+          <w:rFonts w:ascii="Times New Roman" w:hAnsi="Times New Roman" w:cs="Times New Roman"/>
+          <w:sz w:val="24"/>
+          <w:szCs w:val="24"/>
+        </w:rPr>
+        <w:tab/>
+        <w:t>-</w:t>
+      </w:r>
+      <w:r>
+        <w:rPr>
+          <w:rFonts w:ascii="Times New Roman" w:hAnsi="Times New Roman" w:cs="Times New Roman"/>
+          <w:sz w:val="24"/>
+          <w:szCs w:val="24"/>
+        </w:rPr>
+        <w:t>Derivado de la primera reunión del equipo s</w:t>
+      </w:r>
+      <w:r>
+        <w:rPr>
+          <w:rFonts w:ascii="Times New Roman" w:hAnsi="Times New Roman" w:cs="Times New Roman"/>
+          <w:sz w:val="24"/>
+          <w:szCs w:val="24"/>
+        </w:rPr>
+        <w:t>e finaliza primer Sprint y se cambia el estatus del segundo Sprint a En Progreso</w:t>
+      </w:r>
+      <w:r>
+        <w:rPr>
+          <w:rFonts w:ascii="Times New Roman" w:hAnsi="Times New Roman" w:cs="Times New Roman"/>
+          <w:sz w:val="24"/>
+          <w:szCs w:val="24"/>
+        </w:rPr>
+        <w:t xml:space="preserve"> </w:t>
+      </w:r>
+    </w:p>
+    <w:p>
       <w:pPr>
         <w:rPr>
           <w:rFonts w:ascii="Times New Roman" w:hAnsi="Times New Roman" w:cs="Times New Roman"/>
@@ -2693,70 +2701,6 @@
           <w:szCs w:val="24"/>
         </w:rPr>
       </w:pPr>
-      <w:r>
-        <w:rPr>
-          <w:rFonts w:ascii="Times New Roman" w:hAnsi="Times New Roman" w:cs="Times New Roman"/>
-          <w:sz w:val="24"/>
-          <w:szCs w:val="24"/>
-        </w:rPr>
-        <w:tab/>
-      </w:r>
-      <w:r>
-        <w:rPr>
-          <w:rFonts w:ascii="Times New Roman" w:hAnsi="Times New Roman" w:cs="Times New Roman"/>
-          <w:sz w:val="24"/>
-          <w:szCs w:val="24"/>
-        </w:rPr>
-        <w:t>-</w:t>
-      </w:r>
-      <w:r>
-        <w:rPr>
-          <w:rFonts w:ascii="Times New Roman" w:hAnsi="Times New Roman" w:cs="Times New Roman"/>
-          <w:sz w:val="24"/>
-          <w:szCs w:val="24"/>
-        </w:rPr>
-        <w:t xml:space="preserve">Derivado de la </w:t>
-      </w:r>
-      <w:r>
-        <w:rPr>
-          <w:rFonts w:ascii="Times New Roman" w:hAnsi="Times New Roman" w:cs="Times New Roman"/>
-          <w:sz w:val="24"/>
-          <w:szCs w:val="24"/>
-        </w:rPr>
-        <w:t>primera reunión</w:t>
-      </w:r>
-      <w:r>
-        <w:rPr>
-          <w:rFonts w:ascii="Times New Roman" w:hAnsi="Times New Roman" w:cs="Times New Roman"/>
-          <w:sz w:val="24"/>
-          <w:szCs w:val="24"/>
-        </w:rPr>
-        <w:t xml:space="preserve"> del equipo s</w:t>
-      </w:r>
-      <w:r>
-        <w:rPr>
-          <w:rFonts w:ascii="Times New Roman" w:hAnsi="Times New Roman" w:cs="Times New Roman"/>
-          <w:sz w:val="24"/>
-          <w:szCs w:val="24"/>
-        </w:rPr>
-        <w:t>e finaliza primer Sprint y se cambia el estatus del segundo Sprint a En Progreso</w:t>
-      </w:r>
-      <w:r>
-        <w:rPr>
-          <w:rFonts w:ascii="Times New Roman" w:hAnsi="Times New Roman" w:cs="Times New Roman"/>
-          <w:sz w:val="24"/>
-          <w:szCs w:val="24"/>
-        </w:rPr>
-        <w:t xml:space="preserve"> </w:t>
-      </w:r>
-      <w:r>
-        <w:rPr>
-          <w:rFonts w:ascii="Times New Roman" w:hAnsi="Times New Roman" w:cs="Times New Roman"/>
-          <w:sz w:val="24"/>
-          <w:szCs w:val="24"/>
-        </w:rPr>
-        <w:br/>
-      </w:r>
     </w:p>
     <w:sectPr>
       <w:pgSz w:w="15840" w:h="12240" w:orient="landscape"/>
@@ -2769,11 +2713,11 @@
 </file>
 
 <file path=word/styles.xml><?xml version="1.0" encoding="utf-8"?>
-<w:styles xmlns:wp14="http://schemas.microsoft.com/office/word/2010/wordprocessingDrawing" xmlns:mc="http://schemas.openxmlformats.org/markup-compatibility/2006" xmlns:r="http://schemas.openxmlformats.org/officeDocument/2006/relationships" xmlns:w="http://schemas.openxmlformats.org/wordprocessingml/2006/main" xmlns:w14="http://schemas.microsoft.com/office/word/2010/wordml" xmlns:w15="http://schemas.microsoft.com/office/word/2012/wordml" xmlns:w16cex="http://schemas.microsoft.com/office/word/2018/wordml/cex" xmlns:w16cid="http://schemas.microsoft.com/office/word/2016/wordml/cid" xmlns:w16="http://schemas.microsoft.com/office/word/2018/wordml" xmlns:w16sdtdh="http://schemas.microsoft.com/office/word/2020/wordml/sdtdatahash" xmlns:w16se="http://schemas.microsoft.com/office/word/2015/wordml/symex" mc:Ignorable="w14 w15 w16se w16cid w16 w16cex w16sdtdh wp14">
+<w:styles xmlns:mc="http://schemas.openxmlformats.org/markup-compatibility/2006" xmlns:r="http://schemas.openxmlformats.org/officeDocument/2006/relationships" xmlns:w="http://schemas.openxmlformats.org/wordprocessingml/2006/main" xmlns:w14="http://schemas.microsoft.com/office/word/2010/wordml" xmlns:w15="http://schemas.microsoft.com/office/word/2012/wordml" xmlns:w16cex="http://schemas.microsoft.com/office/word/2018/wordml/cex" xmlns:w16cid="http://schemas.microsoft.com/office/word/2016/wordml/cid" xmlns:w16="http://schemas.microsoft.com/office/word/2018/wordml" xmlns:w16sdtdh="http://schemas.microsoft.com/office/word/2020/wordml/sdtdatahash" xmlns:w16se="http://schemas.microsoft.com/office/word/2015/wordml/symex" mc:Ignorable="w14 w15 w16se w16cid w16 w16cex w16sdtdh">
   <w:docDefaults>
     <w:rPrDefault>
       <w:rPr>
-        <w:rFonts w:asciiTheme="minorHAnsi" w:hAnsiTheme="minorHAnsi" w:eastAsiaTheme="minorEastAsia" w:cstheme="minorBidi"/>
+        <w:rFonts w:asciiTheme="minorHAnsi" w:eastAsiaTheme="minorEastAsia" w:hAnsiTheme="minorHAnsi" w:cstheme="minorBidi"/>
         <w:sz w:val="22"/>
         <w:szCs w:val="22"/>
         <w:lang w:val="es-MX" w:eastAsia="ja-JP" w:bidi="ar-SA"/>
@@ -2788,14 +2732,14 @@
   <w:latentStyles w:defLockedState="0" w:defUIPriority="99" w:defSemiHidden="0" w:defUnhideWhenUsed="0" w:defQFormat="0" w:count="376">
     <w:lsdException w:name="Normal" w:uiPriority="0" w:qFormat="1"/>
     <w:lsdException w:name="heading 1" w:uiPriority="9" w:qFormat="1"/>
-    <w:lsdException w:name="heading 2" w:uiPriority="9" w:semiHidden="1" w:unhideWhenUsed="1" w:qFormat="1"/>
-    <w:lsdException w:name="heading 3" w:uiPriority="9" w:semiHidden="1" w:unhideWhenUsed="1" w:qFormat="1"/>
-    <w:lsdException w:name="heading 4" w:uiPriority="9" w:semiHidden="1" w:unhideWhenUsed="1" w:qFormat="1"/>
-    <w:lsdException w:name="heading 5" w:uiPriority="9" w:semiHidden="1" w:unhideWhenUsed="1" w:qFormat="1"/>
-    <w:lsdException w:name="heading 6" w:uiPriority="9" w:semiHidden="1" w:unhideWhenUsed="1" w:qFormat="1"/>
-    <w:lsdException w:name="heading 7" w:uiPriority="9" w:semiHidden="1" w:unhideWhenUsed="1" w:qFormat="1"/>
-    <w:lsdException w:name="heading 8" w:uiPriority="9" w:semiHidden="1" w:unhideWhenUsed="1" w:qFormat="1"/>
-    <w:lsdException w:name="heading 9" w:uiPriority="9" w:semiHidden="1" w:unhideWhenUsed="1" w:qFormat="1"/>
+    <w:lsdException w:name="heading 2" w:semiHidden="1" w:uiPriority="9" w:unhideWhenUsed="1" w:qFormat="1"/>
+    <w:lsdException w:name="heading 3" w:semiHidden="1" w:uiPriority="9" w:unhideWhenUsed="1" w:qFormat="1"/>
+    <w:lsdException w:name="heading 4" w:semiHidden="1" w:uiPriority="9" w:unhideWhenUsed="1" w:qFormat="1"/>
+    <w:lsdException w:name="heading 5" w:semiHidden="1" w:uiPriority="9" w:unhideWhenUsed="1" w:qFormat="1"/>
+    <w:lsdException w:name="heading 6" w:semiHidden="1" w:uiPriority="9" w:unhideWhenUsed="1" w:qFormat="1"/>
+    <w:lsdException w:name="heading 7" w:semiHidden="1" w:uiPriority="9" w:unhideWhenUsed="1" w:qFormat="1"/>
+    <w:lsdException w:name="heading 8" w:semiHidden="1" w:uiPriority="9" w:unhideWhenUsed="1" w:qFormat="1"/>
+    <w:lsdException w:name="heading 9" w:semiHidden="1" w:uiPriority="9" w:unhideWhenUsed="1" w:qFormat="1"/>
     <w:lsdException w:name="index 1" w:semiHidden="1" w:unhideWhenUsed="1"/>
     <w:lsdException w:name="index 2" w:semiHidden="1" w:unhideWhenUsed="1"/>
     <w:lsdException w:name="index 3" w:semiHidden="1" w:unhideWhenUsed="1"/>
@@ -2805,22 +2749,22 @@
     <w:lsdException w:name="index 7" w:semiHidden="1" w:unhideWhenUsed="1"/>
     <w:lsdException w:name="index 8" w:semiHidden="1" w:unhideWhenUsed="1"/>
     <w:lsdException w:name="index 9" w:semiHidden="1" w:unhideWhenUsed="1"/>
-    <w:lsdException w:name="toc 1" w:uiPriority="39" w:semiHidden="1" w:unhideWhenUsed="1"/>
-    <w:lsdException w:name="toc 2" w:uiPriority="39" w:semiHidden="1" w:unhideWhenUsed="1"/>
-    <w:lsdException w:name="toc 3" w:uiPriority="39" w:semiHidden="1" w:unhideWhenUsed="1"/>
-    <w:lsdException w:name="toc 4" w:uiPriority="39" w:semiHidden="1" w:unhideWhenUsed="1"/>
-    <w:lsdException w:name="toc 5" w:uiPriority="39" w:semiHidden="1" w:unhideWhenUsed="1"/>
-    <w:lsdException w:name="toc 6" w:uiPriority="39" w:semiHidden="1" w:unhideWhenUsed="1"/>
-    <w:lsdException w:name="toc 7" w:uiPriority="39" w:semiHidden="1" w:unhideWhenUsed="1"/>
-    <w:lsdException w:name="toc 8" w:uiPriority="39" w:semiHidden="1" w:unhideWhenUsed="1"/>
-    <w:lsdException w:name="toc 9" w:uiPriority="39" w:semiHidden="1" w:unhideWhenUsed="1"/>
+    <w:lsdException w:name="toc 1" w:semiHidden="1" w:uiPriority="39" w:unhideWhenUsed="1"/>
+    <w:lsdException w:name="toc 2" w:semiHidden="1" w:uiPriority="39" w:unhideWhenUsed="1"/>
+    <w:lsdException w:name="toc 3" w:semiHidden="1" w:uiPriority="39" w:unhideWhenUsed="1"/>
+    <w:lsdException w:name="toc 4" w:semiHidden="1" w:uiPriority="39" w:unhideWhenUsed="1"/>
+    <w:lsdException w:name="toc 5" w:semiHidden="1" w:uiPriority="39" w:unhideWhenUsed="1"/>
+    <w:lsdException w:name="toc 6" w:semiHidden="1" w:uiPriority="39" w:unhideWhenUsed="1"/>
+    <w:lsdException w:name="toc 7" w:semiHidden="1" w:uiPriority="39" w:unhideWhenUsed="1"/>
+    <w:lsdException w:name="toc 8" w:semiHidden="1" w:uiPriority="39" w:unhideWhenUsed="1"/>
+    <w:lsdException w:name="toc 9" w:semiHidden="1" w:uiPriority="39" w:unhideWhenUsed="1"/>
     <w:lsdException w:name="Normal Indent" w:semiHidden="1" w:unhideWhenUsed="1"/>
     <w:lsdException w:name="footnote text" w:semiHidden="1" w:unhideWhenUsed="1"/>
     <w:lsdException w:name="annotation text" w:semiHidden="1" w:unhideWhenUsed="1"/>
     <w:lsdException w:name="header" w:semiHidden="1" w:unhideWhenUsed="1"/>
     <w:lsdException w:name="footer" w:semiHidden="1" w:unhideWhenUsed="1"/>
     <w:lsdException w:name="index heading" w:semiHidden="1" w:unhideWhenUsed="1"/>
-    <w:lsdException w:name="caption" w:uiPriority="35" w:semiHidden="1" w:unhideWhenUsed="1" w:qFormat="1"/>
+    <w:lsdException w:name="caption" w:semiHidden="1" w:uiPriority="35" w:unhideWhenUsed="1" w:qFormat="1"/>
     <w:lsdException w:name="table of figures" w:semiHidden="1" w:unhideWhenUsed="1"/>
     <w:lsdException w:name="envelope address" w:semiHidden="1" w:unhideWhenUsed="1"/>
     <w:lsdException w:name="envelope return" w:semiHidden="1" w:unhideWhenUsed="1"/>
@@ -2851,7 +2795,7 @@
     <w:lsdException w:name="Title" w:uiPriority="10" w:qFormat="1"/>
     <w:lsdException w:name="Closing" w:semiHidden="1" w:unhideWhenUsed="1"/>
     <w:lsdException w:name="Signature" w:semiHidden="1" w:unhideWhenUsed="1"/>
-    <w:lsdException w:name="Default Paragraph Font" w:uiPriority="1" w:semiHidden="1" w:unhideWhenUsed="1"/>
+    <w:lsdException w:name="Default Paragraph Font" w:semiHidden="1" w:uiPriority="1" w:unhideWhenUsed="1"/>
     <w:lsdException w:name="Body Text" w:semiHidden="1" w:unhideWhenUsed="1"/>
     <w:lsdException w:name="Body Text Indent" w:semiHidden="1" w:unhideWhenUsed="1"/>
     <w:lsdException w:name="List Continue" w:semiHidden="1" w:unhideWhenUsed="1"/>
@@ -3051,8 +2995,8 @@
     <w:lsdException w:name="Subtle Reference" w:uiPriority="31" w:qFormat="1"/>
     <w:lsdException w:name="Intense Reference" w:uiPriority="32" w:qFormat="1"/>
     <w:lsdException w:name="Book Title" w:uiPriority="33" w:qFormat="1"/>
-    <w:lsdException w:name="Bibliography" w:uiPriority="37" w:semiHidden="1" w:unhideWhenUsed="1"/>
-    <w:lsdException w:name="TOC Heading" w:uiPriority="39" w:semiHidden="1" w:unhideWhenUsed="1" w:qFormat="1"/>
+    <w:lsdException w:name="Bibliography" w:semiHidden="1" w:uiPriority="37" w:unhideWhenUsed="1"/>
+    <w:lsdException w:name="TOC Heading" w:semiHidden="1" w:uiPriority="39" w:unhideWhenUsed="1" w:qFormat="1"/>
     <w:lsdException w:name="Plain Table 1" w:uiPriority="41"/>
     <w:lsdException w:name="Plain Table 2" w:uiPriority="42"/>
     <w:lsdException w:name="Plain Table 3" w:uiPriority="43"/>
@@ -3163,17 +3107,17 @@
     <w:lsdException w:name="Unresolved Mention" w:semiHidden="1" w:unhideWhenUsed="1"/>
     <w:lsdException w:name="Smart Link" w:semiHidden="1" w:unhideWhenUsed="1"/>
   </w:latentStyles>
-  <w:style w:type="paragraph" w:styleId="Normal" w:default="1">
+  <w:style w:type="paragraph" w:default="1" w:styleId="Normal">
     <w:name w:val="Normal"/>
     <w:qFormat/>
   </w:style>
-  <w:style w:type="character" w:styleId="Fuentedeprrafopredeter" w:default="1">
+  <w:style w:type="character" w:default="1" w:styleId="Fuentedeprrafopredeter">
     <w:name w:val="Default Paragraph Font"/>
     <w:uiPriority w:val="1"/>
     <w:semiHidden/>
     <w:unhideWhenUsed/>
   </w:style>
-  <w:style w:type="table" w:styleId="Tablanormal" w:default="1">
+  <w:style w:type="table" w:default="1" w:styleId="Tablanormal">
     <w:name w:val="Normal Table"/>
     <w:uiPriority w:val="99"/>
     <w:semiHidden/>
@@ -3188,7 +3132,7 @@
       </w:tblCellMar>
     </w:tblPr>
   </w:style>
-  <w:style w:type="numbering" w:styleId="Sinlista" w:default="1">
+  <w:style w:type="numbering" w:default="1" w:styleId="Sinlista">
     <w:name w:val="No List"/>
     <w:uiPriority w:val="99"/>
     <w:semiHidden/>
@@ -3204,12 +3148,12 @@
     </w:pPr>
     <w:tblPr>
       <w:tblBorders>
-        <w:top w:val="single" w:color="auto" w:sz="4" w:space="0"/>
-        <w:left w:val="single" w:color="auto" w:sz="4" w:space="0"/>
-        <w:bottom w:val="single" w:color="auto" w:sz="4" w:space="0"/>
-        <w:right w:val="single" w:color="auto" w:sz="4" w:space="0"/>
-        <w:insideH w:val="single" w:color="auto" w:sz="4" w:space="0"/>
-        <w:insideV w:val="single" w:color="auto" w:sz="4" w:space="0"/>
+        <w:top w:val="single" w:sz="4" w:space="0" w:color="auto"/>
+        <w:left w:val="single" w:sz="4" w:space="0" w:color="auto"/>
+        <w:bottom w:val="single" w:sz="4" w:space="0" w:color="auto"/>
+        <w:right w:val="single" w:sz="4" w:space="0" w:color="auto"/>
+        <w:insideH w:val="single" w:sz="4" w:space="0" w:color="auto"/>
+        <w:insideV w:val="single" w:sz="4" w:space="0" w:color="auto"/>
       </w:tblBorders>
     </w:tblPr>
   </w:style>

</xml_diff>

<commit_message>
Commit relacionado con impedimentos del Sprin 2
</commit_message>
<xml_diff>
--- a/Documentación/Backlog.docx
+++ b/Documentación/Backlog.docx
@@ -78,6 +78,7 @@
           <w:szCs w:val="28"/>
         </w:rPr>
       </w:pPr>
+      <w:proofErr w:type="spellStart"/>
       <w:r>
         <w:rPr>
           <w:b/>
@@ -85,7 +86,17 @@
           <w:sz w:val="28"/>
           <w:szCs w:val="28"/>
         </w:rPr>
-        <w:t>Product backlog:</w:t>
+        <w:t>Product</w:t>
+      </w:r>
+      <w:proofErr w:type="spellEnd"/>
+      <w:r>
+        <w:rPr>
+          <w:b/>
+          <w:bCs/>
+          <w:sz w:val="28"/>
+          <w:szCs w:val="28"/>
+        </w:rPr>
+        <w:t xml:space="preserve"> backlog:</w:t>
       </w:r>
       <w:r>
         <w:rPr>
@@ -129,6 +140,7 @@
         </w:rPr>
         <w:t xml:space="preserve"> </w:t>
       </w:r>
+      <w:proofErr w:type="spellStart"/>
       <w:r>
         <w:rPr>
           <w:b/>
@@ -139,6 +151,7 @@
         </w:rPr>
         <w:t>CodeCrafters</w:t>
       </w:r>
+      <w:proofErr w:type="spellEnd"/>
     </w:p>
     <w:p>
       <w:pPr>
@@ -568,7 +581,7 @@
               <w:t>1</w:t>
             </w:r>
             <w:r>
-              <w:t>0</w:t>
+              <w:t>2</w:t>
             </w:r>
             <w:r>
               <w:t xml:space="preserve"> días</w:t>

</xml_diff>

<commit_message>
Se anexan gráficos del proyecto
</commit_message>
<xml_diff>
--- a/Documentación/Backlog.docx
+++ b/Documentación/Backlog.docx
@@ -64,7 +64,7 @@
           <w:sz w:val="32"/>
           <w:szCs w:val="32"/>
         </w:rPr>
-        <w:t>4</w:t>
+        <w:t>5</w:t>
       </w:r>
     </w:p>
     <w:p>
@@ -78,7 +78,6 @@
           <w:szCs w:val="28"/>
         </w:rPr>
       </w:pPr>
-      <w:proofErr w:type="spellStart"/>
       <w:r>
         <w:rPr>
           <w:b/>
@@ -86,17 +85,7 @@
           <w:sz w:val="28"/>
           <w:szCs w:val="28"/>
         </w:rPr>
-        <w:t>Product</w:t>
-      </w:r>
-      <w:proofErr w:type="spellEnd"/>
-      <w:r>
-        <w:rPr>
-          <w:b/>
-          <w:bCs/>
-          <w:sz w:val="28"/>
-          <w:szCs w:val="28"/>
-        </w:rPr>
-        <w:t xml:space="preserve"> backlog:</w:t>
+        <w:t>Product backlog:</w:t>
       </w:r>
       <w:r>
         <w:rPr>
@@ -140,7 +129,6 @@
         </w:rPr>
         <w:t xml:space="preserve"> </w:t>
       </w:r>
-      <w:proofErr w:type="spellStart"/>
       <w:r>
         <w:rPr>
           <w:b/>
@@ -151,7 +139,6 @@
         </w:rPr>
         <w:t>CodeCrafters</w:t>
       </w:r>
-      <w:proofErr w:type="spellEnd"/>
     </w:p>
     <w:p>
       <w:pPr>
@@ -562,9 +549,9 @@
               <w:rPr>
                 <w:b/>
                 <w:bCs/>
-                <w:color w:val="0070C0"/>
-              </w:rPr>
-              <w:t>En progreso</w:t>
+                <w:color w:val="00B050"/>
+              </w:rPr>
+              <w:t>Finalizado</w:t>
             </w:r>
           </w:p>
         </w:tc>
@@ -599,6 +586,9 @@
             </w:pPr>
             <w:r>
               <w:t>2</w:t>
+            </w:r>
+            <w:r>
+              <w:t xml:space="preserve"> y 3</w:t>
             </w:r>
           </w:p>
         </w:tc>
@@ -692,20 +682,21 @@
           </w:tcPr>
           <w:p>
             <w:pPr>
+              <w:spacing w:line="259" w:lineRule="auto"/>
               <w:jc w:val="center"/>
               <w:rPr>
                 <w:b/>
                 <w:bCs/>
-                <w:color w:val="FF0000"/>
+                <w:color w:val="0070C0"/>
               </w:rPr>
             </w:pPr>
             <w:r>
               <w:rPr>
                 <w:b/>
                 <w:bCs/>
-                <w:color w:val="FF0000"/>
-              </w:rPr>
-              <w:t>No iniciado</w:t>
+                <w:color w:val="0070C0"/>
+              </w:rPr>
+              <w:t>En proceso</w:t>
             </w:r>
           </w:p>
         </w:tc>
@@ -719,7 +710,10 @@
               <w:jc w:val="center"/>
             </w:pPr>
             <w:r>
-              <w:t>2 días</w:t>
+              <w:t>9</w:t>
+            </w:r>
+            <w:r>
+              <w:t xml:space="preserve"> días</w:t>
             </w:r>
           </w:p>
         </w:tc>
@@ -733,7 +727,7 @@
               <w:jc w:val="center"/>
             </w:pPr>
             <w:r>
-              <w:t>2</w:t>
+              <w:t>3 y 4</w:t>
             </w:r>
           </w:p>
         </w:tc>
@@ -850,7 +844,23 @@
                 <w:bCs/>
                 <w:color w:val="FF0000"/>
               </w:rPr>
-              <w:t>No iniciado</w:t>
+              <w:t>No in</w:t>
+            </w:r>
+            <w:r>
+              <w:rPr>
+                <w:b/>
+                <w:bCs/>
+                <w:color w:val="FF0000"/>
+              </w:rPr>
+              <w:t>i</w:t>
+            </w:r>
+            <w:r>
+              <w:rPr>
+                <w:b/>
+                <w:bCs/>
+                <w:color w:val="FF0000"/>
+              </w:rPr>
+              <w:t>ciado</w:t>
             </w:r>
           </w:p>
         </w:tc>
@@ -878,7 +888,10 @@
               <w:jc w:val="center"/>
             </w:pPr>
             <w:r>
-              <w:t>3</w:t>
+              <w:t>4</w:t>
+            </w:r>
+            <w:r>
+              <w:t xml:space="preserve"> y 5</w:t>
             </w:r>
           </w:p>
         </w:tc>
@@ -1007,7 +1020,7 @@
               <w:jc w:val="center"/>
             </w:pPr>
             <w:r>
-              <w:t>3</w:t>
+              <w:t>5</w:t>
             </w:r>
           </w:p>
         </w:tc>
@@ -1141,7 +1154,7 @@
               <w:jc w:val="center"/>
             </w:pPr>
             <w:r>
-              <w:t>4</w:t>
+              <w:t>6</w:t>
             </w:r>
           </w:p>
         </w:tc>
@@ -1277,7 +1290,7 @@
               <w:jc w:val="center"/>
             </w:pPr>
             <w:r>
-              <w:t>4</w:t>
+              <w:t>7</w:t>
             </w:r>
           </w:p>
         </w:tc>
@@ -1403,7 +1416,7 @@
               <w:jc w:val="center"/>
             </w:pPr>
             <w:r>
-              <w:t>4</w:t>
+              <w:t>7</w:t>
             </w:r>
           </w:p>
         </w:tc>
@@ -1533,7 +1546,7 @@
               <w:jc w:val="center"/>
             </w:pPr>
             <w:r>
-              <w:t>5</w:t>
+              <w:t>8</w:t>
             </w:r>
           </w:p>
         </w:tc>
@@ -1668,7 +1681,7 @@
               <w:jc w:val="center"/>
             </w:pPr>
             <w:r>
-              <w:t>5</w:t>
+              <w:t>8</w:t>
             </w:r>
           </w:p>
         </w:tc>
@@ -1806,7 +1819,7 @@
               <w:jc w:val="center"/>
             </w:pPr>
             <w:r>
-              <w:t>6</w:t>
+              <w:t>9</w:t>
             </w:r>
           </w:p>
         </w:tc>
@@ -1945,7 +1958,7 @@
               <w:jc w:val="center"/>
             </w:pPr>
             <w:r>
-              <w:t>7</w:t>
+              <w:t>10</w:t>
             </w:r>
           </w:p>
         </w:tc>
@@ -2073,7 +2086,7 @@
               <w:jc w:val="center"/>
             </w:pPr>
             <w:r>
-              <w:t>7</w:t>
+              <w:t>11</w:t>
             </w:r>
           </w:p>
         </w:tc>
@@ -2136,6 +2149,7 @@
     </w:p>
     <w:p>
       <w:pPr>
+        <w:jc w:val="both"/>
         <w:rPr>
           <w:rFonts w:ascii="Times New Roman" w:hAnsi="Times New Roman" w:cs="Times New Roman"/>
           <w:sz w:val="24"/>
@@ -2162,6 +2176,7 @@
     </w:p>
     <w:p>
       <w:pPr>
+        <w:jc w:val="both"/>
         <w:rPr>
           <w:rFonts w:ascii="Times New Roman" w:hAnsi="Times New Roman" w:cs="Times New Roman"/>
           <w:sz w:val="24"/>
@@ -2183,31 +2198,7 @@
           <w:sz w:val="24"/>
           <w:szCs w:val="24"/>
         </w:rPr>
-        <w:t xml:space="preserve">Se cambia estado de </w:t>
-      </w:r>
-      <w:r>
-        <w:rPr>
-          <w:rFonts w:ascii="Times New Roman" w:hAnsi="Times New Roman" w:cs="Times New Roman"/>
-          <w:sz w:val="24"/>
-          <w:szCs w:val="24"/>
-        </w:rPr>
-        <w:t xml:space="preserve">historia de usuario Cap_1 </w:t>
-      </w:r>
-      <w:r>
-        <w:rPr>
-          <w:rFonts w:ascii="Times New Roman" w:hAnsi="Times New Roman" w:cs="Times New Roman"/>
-          <w:sz w:val="24"/>
-          <w:szCs w:val="24"/>
-        </w:rPr>
-        <w:t>de “No iniciado” a “En progreso”</w:t>
-      </w:r>
-      <w:r>
-        <w:rPr>
-          <w:rFonts w:ascii="Times New Roman" w:hAnsi="Times New Roman" w:cs="Times New Roman"/>
-          <w:sz w:val="24"/>
-          <w:szCs w:val="24"/>
-        </w:rPr>
-        <w:t>.</w:t>
+        <w:t>Se cambia estado de historia de usuario Cap_1 de “No iniciado” a “En progreso”.</w:t>
       </w:r>
       <w:r>
         <w:rPr>
@@ -2220,6 +2211,7 @@
     </w:p>
     <w:p>
       <w:pPr>
+        <w:jc w:val="both"/>
         <w:rPr>
           <w:rFonts w:ascii="Times New Roman" w:hAnsi="Times New Roman" w:cs="Times New Roman"/>
           <w:color w:val="FF0000"/>
@@ -2287,12 +2279,14 @@
         <w:t xml:space="preserve"> HU.</w:t>
       </w:r>
       <w:r>
-        <w:rPr>
-          <w:rFonts w:ascii="Times New Roman" w:hAnsi="Times New Roman" w:cs="Times New Roman"/>
-          <w:sz w:val="24"/>
-          <w:szCs w:val="24"/>
-        </w:rPr>
         <w:br/>
+      </w:r>
+      <w:r>
+        <w:rPr>
+          <w:rFonts w:ascii="Times New Roman" w:hAnsi="Times New Roman" w:cs="Times New Roman"/>
+          <w:sz w:val="24"/>
+          <w:szCs w:val="24"/>
+        </w:rPr>
         <w:t>-Se cambia redacción de enunciado de Cap_1, se añade “</w:t>
       </w:r>
       <w:r>
@@ -2314,12 +2308,14 @@
         <w:t>”.</w:t>
       </w:r>
       <w:r>
-        <w:rPr>
-          <w:rFonts w:ascii="Times New Roman" w:hAnsi="Times New Roman" w:cs="Times New Roman"/>
-          <w:sz w:val="24"/>
-          <w:szCs w:val="24"/>
-        </w:rPr>
         <w:br/>
+      </w:r>
+      <w:r>
+        <w:rPr>
+          <w:rFonts w:ascii="Times New Roman" w:hAnsi="Times New Roman" w:cs="Times New Roman"/>
+          <w:sz w:val="24"/>
+          <w:szCs w:val="24"/>
+        </w:rPr>
         <w:t>-Se cambia Id de historia Cap_2 a Cap_</w:t>
       </w:r>
       <w:r>
@@ -2354,39 +2350,33 @@
           <w:sz w:val="24"/>
           <w:szCs w:val="24"/>
         </w:rPr>
+        <w:t>.”</w:t>
+      </w:r>
+      <w:r>
+        <w:rPr>
+          <w:rFonts w:ascii="Times New Roman" w:hAnsi="Times New Roman" w:cs="Times New Roman"/>
+          <w:sz w:val="24"/>
+          <w:szCs w:val="24"/>
+        </w:rPr>
+        <w:t>, se cambia Sprint de 2 a 4</w:t>
+      </w:r>
+      <w:r>
+        <w:rPr>
+          <w:rFonts w:ascii="Times New Roman" w:hAnsi="Times New Roman" w:cs="Times New Roman"/>
+          <w:sz w:val="24"/>
+          <w:szCs w:val="24"/>
+        </w:rPr>
         <w:t>.</w:t>
       </w:r>
       <w:r>
-        <w:rPr>
-          <w:rFonts w:ascii="Times New Roman" w:hAnsi="Times New Roman" w:cs="Times New Roman"/>
-          <w:sz w:val="24"/>
-          <w:szCs w:val="24"/>
-        </w:rPr>
-        <w:t>”</w:t>
-      </w:r>
-      <w:r>
-        <w:rPr>
-          <w:rFonts w:ascii="Times New Roman" w:hAnsi="Times New Roman" w:cs="Times New Roman"/>
-          <w:sz w:val="24"/>
-          <w:szCs w:val="24"/>
-        </w:rPr>
-        <w:t>, se cambia Sprint de 2 a 4</w:t>
-      </w:r>
-      <w:r>
-        <w:rPr>
-          <w:rFonts w:ascii="Times New Roman" w:hAnsi="Times New Roman" w:cs="Times New Roman"/>
-          <w:sz w:val="24"/>
-          <w:szCs w:val="24"/>
-        </w:rPr>
-        <w:t>.</w:t>
-      </w:r>
-      <w:r>
-        <w:rPr>
-          <w:rFonts w:ascii="Times New Roman" w:hAnsi="Times New Roman" w:cs="Times New Roman"/>
-          <w:sz w:val="24"/>
-          <w:szCs w:val="24"/>
-        </w:rPr>
         <w:br/>
+      </w:r>
+      <w:r>
+        <w:rPr>
+          <w:rFonts w:ascii="Times New Roman" w:hAnsi="Times New Roman" w:cs="Times New Roman"/>
+          <w:sz w:val="24"/>
+          <w:szCs w:val="24"/>
+        </w:rPr>
         <w:t>-Se cambia Id de historia Cap_3 a Cap_1</w:t>
       </w:r>
       <w:r>
@@ -2440,12 +2430,14 @@
         <w:t>.</w:t>
       </w:r>
       <w:r>
-        <w:rPr>
-          <w:rFonts w:ascii="Times New Roman" w:hAnsi="Times New Roman" w:cs="Times New Roman"/>
-          <w:sz w:val="24"/>
-          <w:szCs w:val="24"/>
-        </w:rPr>
         <w:br/>
+      </w:r>
+      <w:r>
+        <w:rPr>
+          <w:rFonts w:ascii="Times New Roman" w:hAnsi="Times New Roman" w:cs="Times New Roman"/>
+          <w:sz w:val="24"/>
+          <w:szCs w:val="24"/>
+        </w:rPr>
         <w:t>-Se cambia Id de historia Cap_4 a Cap_1</w:t>
       </w:r>
       <w:r>
@@ -2515,12 +2507,14 @@
         <w:t>.</w:t>
       </w:r>
       <w:r>
-        <w:rPr>
-          <w:rFonts w:ascii="Times New Roman" w:hAnsi="Times New Roman" w:cs="Times New Roman"/>
-          <w:sz w:val="24"/>
-          <w:szCs w:val="24"/>
-        </w:rPr>
         <w:br/>
+      </w:r>
+      <w:r>
+        <w:rPr>
+          <w:rFonts w:ascii="Times New Roman" w:hAnsi="Times New Roman" w:cs="Times New Roman"/>
+          <w:sz w:val="24"/>
+          <w:szCs w:val="24"/>
+        </w:rPr>
         <w:t>-Se cambia Id de historia Cap_5 a Cap_1</w:t>
       </w:r>
       <w:r>
@@ -2548,12 +2542,14 @@
         <w:t>.</w:t>
       </w:r>
       <w:r>
-        <w:rPr>
-          <w:rFonts w:ascii="Times New Roman" w:hAnsi="Times New Roman" w:cs="Times New Roman"/>
-          <w:sz w:val="24"/>
-          <w:szCs w:val="24"/>
-        </w:rPr>
         <w:br/>
+      </w:r>
+      <w:r>
+        <w:rPr>
+          <w:rFonts w:ascii="Times New Roman" w:hAnsi="Times New Roman" w:cs="Times New Roman"/>
+          <w:sz w:val="24"/>
+          <w:szCs w:val="24"/>
+        </w:rPr>
         <w:t>-Se añaden nuevas historias de usuario con los Id Cap_2, Cap_3, Cap_4, Cap_5, Cap_</w:t>
       </w:r>
       <w:r>
@@ -2599,6 +2595,7 @@
     </w:p>
     <w:p>
       <w:pPr>
+        <w:jc w:val="both"/>
         <w:rPr>
           <w:rFonts w:ascii="Times New Roman" w:hAnsi="Times New Roman" w:cs="Times New Roman"/>
           <w:color w:val="FF0000"/>
@@ -2634,26 +2631,31 @@
         <w:t>-Se cambia esfuerzo de HU con id Cap_4 de 7 a 10 días.</w:t>
       </w:r>
       <w:r>
-        <w:rPr>
-          <w:rFonts w:ascii="Times New Roman" w:hAnsi="Times New Roman" w:cs="Times New Roman"/>
-          <w:sz w:val="24"/>
-          <w:szCs w:val="24"/>
-        </w:rPr>
         <w:br/>
+      </w:r>
+      <w:r>
+        <w:rPr>
+          <w:rFonts w:ascii="Times New Roman" w:hAnsi="Times New Roman" w:cs="Times New Roman"/>
+          <w:sz w:val="24"/>
+          <w:szCs w:val="24"/>
+        </w:rPr>
         <w:t>-Se cambia esfuerzo de HU con id Cap_6 de 15 días a 7 días</w:t>
       </w:r>
       <w:r>
-        <w:rPr>
-          <w:rFonts w:ascii="Times New Roman" w:hAnsi="Times New Roman" w:cs="Times New Roman"/>
-          <w:sz w:val="24"/>
-          <w:szCs w:val="24"/>
-        </w:rPr>
         <w:br/>
+      </w:r>
+      <w:r>
+        <w:rPr>
+          <w:rFonts w:ascii="Times New Roman" w:hAnsi="Times New Roman" w:cs="Times New Roman"/>
+          <w:sz w:val="24"/>
+          <w:szCs w:val="24"/>
+        </w:rPr>
         <w:t>-Se cambia Cap_7 del Sprint 5 al 4.</w:t>
       </w:r>
     </w:p>
     <w:p>
       <w:pPr>
+        <w:jc w:val="both"/>
         <w:rPr>
           <w:rFonts w:ascii="Times New Roman" w:hAnsi="Times New Roman" w:cs="Times New Roman"/>
           <w:color w:val="FF0000"/>
@@ -2672,15 +2674,19 @@
       </w:r>
     </w:p>
     <w:p>
-      <w:r>
-        <w:rPr>
-          <w:rFonts w:ascii="Times New Roman" w:hAnsi="Times New Roman" w:cs="Times New Roman"/>
-          <w:sz w:val="24"/>
-          <w:szCs w:val="24"/>
-        </w:rPr>
-        <w:tab/>
-        <w:t>-</w:t>
-      </w:r>
+      <w:pPr>
+        <w:pStyle w:val="Prrafodelista"/>
+        <w:numPr>
+          <w:ilvl w:val="0"/>
+          <w:numId w:val="1"/>
+        </w:numPr>
+        <w:jc w:val="both"/>
+        <w:rPr>
+          <w:rFonts w:ascii="Times New Roman" w:hAnsi="Times New Roman" w:cs="Times New Roman"/>
+          <w:sz w:val="24"/>
+          <w:szCs w:val="24"/>
+        </w:rPr>
+      </w:pPr>
       <w:r>
         <w:rPr>
           <w:rFonts w:ascii="Times New Roman" w:hAnsi="Times New Roman" w:cs="Times New Roman"/>
@@ -2708,12 +2714,173 @@
     </w:p>
     <w:p>
       <w:pPr>
-        <w:rPr>
-          <w:rFonts w:ascii="Times New Roman" w:hAnsi="Times New Roman" w:cs="Times New Roman"/>
-          <w:sz w:val="24"/>
-          <w:szCs w:val="24"/>
-        </w:rPr>
-      </w:pPr>
+        <w:jc w:val="both"/>
+        <w:rPr>
+          <w:rFonts w:ascii="Times New Roman" w:hAnsi="Times New Roman" w:cs="Times New Roman"/>
+          <w:color w:val="FF0000"/>
+          <w:sz w:val="24"/>
+          <w:szCs w:val="24"/>
+        </w:rPr>
+      </w:pPr>
+    </w:p>
+    <w:p>
+      <w:pPr>
+        <w:jc w:val="both"/>
+        <w:rPr>
+          <w:rFonts w:ascii="Times New Roman" w:hAnsi="Times New Roman" w:cs="Times New Roman"/>
+          <w:color w:val="FF0000"/>
+          <w:sz w:val="24"/>
+          <w:szCs w:val="24"/>
+        </w:rPr>
+      </w:pPr>
+      <w:r>
+        <w:rPr>
+          <w:rFonts w:ascii="Times New Roman" w:hAnsi="Times New Roman" w:cs="Times New Roman"/>
+          <w:color w:val="FF0000"/>
+          <w:sz w:val="24"/>
+          <w:szCs w:val="24"/>
+        </w:rPr>
+        <w:lastRenderedPageBreak/>
+        <w:t>01</w:t>
+      </w:r>
+      <w:r>
+        <w:rPr>
+          <w:rFonts w:ascii="Times New Roman" w:hAnsi="Times New Roman" w:cs="Times New Roman"/>
+          <w:color w:val="FF0000"/>
+          <w:sz w:val="24"/>
+          <w:szCs w:val="24"/>
+        </w:rPr>
+        <w:t>/1</w:t>
+      </w:r>
+      <w:r>
+        <w:rPr>
+          <w:rFonts w:ascii="Times New Roman" w:hAnsi="Times New Roman" w:cs="Times New Roman"/>
+          <w:color w:val="FF0000"/>
+          <w:sz w:val="24"/>
+          <w:szCs w:val="24"/>
+        </w:rPr>
+        <w:t>1</w:t>
+      </w:r>
+      <w:r>
+        <w:rPr>
+          <w:rFonts w:ascii="Times New Roman" w:hAnsi="Times New Roman" w:cs="Times New Roman"/>
+          <w:color w:val="FF0000"/>
+          <w:sz w:val="24"/>
+          <w:szCs w:val="24"/>
+        </w:rPr>
+        <w:t>/23</w:t>
+      </w:r>
+      <w:r>
+        <w:tab/>
+      </w:r>
+    </w:p>
+    <w:p>
+      <w:pPr>
+        <w:pStyle w:val="Prrafodelista"/>
+        <w:numPr>
+          <w:ilvl w:val="0"/>
+          <w:numId w:val="3"/>
+        </w:numPr>
+        <w:rPr>
+          <w:rFonts w:ascii="Times New Roman" w:eastAsia="Times New Roman" w:hAnsi="Times New Roman" w:cs="Times New Roman"/>
+          <w:color w:val="000000" w:themeColor="text1"/>
+          <w:sz w:val="24"/>
+          <w:szCs w:val="24"/>
+        </w:rPr>
+      </w:pPr>
+      <w:r>
+        <w:rPr>
+          <w:rFonts w:ascii="Times New Roman" w:eastAsia="Times New Roman" w:hAnsi="Times New Roman" w:cs="Times New Roman"/>
+          <w:color w:val="000000" w:themeColor="text1"/>
+          <w:sz w:val="24"/>
+          <w:szCs w:val="24"/>
+        </w:rPr>
+        <w:t xml:space="preserve">En respuesta a modificaciones en el alcance del proyecto, se ha realizado una reevaluación de las tareas planificadas en el Sprint </w:t>
+      </w:r>
+      <w:r>
+        <w:rPr>
+          <w:rFonts w:ascii="Times New Roman" w:eastAsia="Times New Roman" w:hAnsi="Times New Roman" w:cs="Times New Roman"/>
+          <w:color w:val="000000" w:themeColor="text1"/>
+          <w:sz w:val="24"/>
+          <w:szCs w:val="24"/>
+        </w:rPr>
+        <w:t>actual</w:t>
+      </w:r>
+      <w:r>
+        <w:rPr>
+          <w:rFonts w:ascii="Times New Roman" w:eastAsia="Times New Roman" w:hAnsi="Times New Roman" w:cs="Times New Roman"/>
+          <w:color w:val="000000" w:themeColor="text1"/>
+          <w:sz w:val="24"/>
+          <w:szCs w:val="24"/>
+        </w:rPr>
+        <w:t>.</w:t>
+      </w:r>
+      <w:r>
+        <w:rPr>
+          <w:rFonts w:ascii="Times New Roman" w:eastAsia="Times New Roman" w:hAnsi="Times New Roman" w:cs="Times New Roman"/>
+          <w:color w:val="000000" w:themeColor="text1"/>
+          <w:sz w:val="24"/>
+          <w:szCs w:val="24"/>
+        </w:rPr>
+        <w:t xml:space="preserve"> </w:t>
+      </w:r>
+      <w:r>
+        <w:tab/>
+      </w:r>
+      <w:r>
+        <w:rPr>
+          <w:rFonts w:ascii="Times New Roman" w:eastAsia="Times New Roman" w:hAnsi="Times New Roman" w:cs="Times New Roman"/>
+          <w:color w:val="000000" w:themeColor="text1"/>
+          <w:sz w:val="24"/>
+          <w:szCs w:val="24"/>
+        </w:rPr>
+        <w:t>Como resultado, se ha decidido posponer ciertas tareas originalmente asignadas a los Sprints 2 y 3, y se han mantenido en proceso</w:t>
+      </w:r>
+      <w:r>
+        <w:rPr>
+          <w:rFonts w:ascii="Times New Roman" w:eastAsia="Times New Roman" w:hAnsi="Times New Roman" w:cs="Times New Roman"/>
+          <w:color w:val="000000" w:themeColor="text1"/>
+          <w:sz w:val="24"/>
+          <w:szCs w:val="24"/>
+        </w:rPr>
+        <w:t xml:space="preserve"> </w:t>
+      </w:r>
+      <w:r>
+        <w:rPr>
+          <w:rFonts w:ascii="Times New Roman" w:eastAsia="Times New Roman" w:hAnsi="Times New Roman" w:cs="Times New Roman"/>
+          <w:color w:val="000000" w:themeColor="text1"/>
+          <w:sz w:val="24"/>
+          <w:szCs w:val="24"/>
+        </w:rPr>
+        <w:t>dentro del Sprint actual. Esto implica que las tareas relacionadas con "Cap_3" se trasladarán a ser parte del Sprint 4, y se</w:t>
+      </w:r>
+      <w:r>
+        <w:rPr>
+          <w:rFonts w:ascii="Times New Roman" w:eastAsia="Times New Roman" w:hAnsi="Times New Roman" w:cs="Times New Roman"/>
+          <w:color w:val="000000" w:themeColor="text1"/>
+          <w:sz w:val="24"/>
+          <w:szCs w:val="24"/>
+        </w:rPr>
+        <w:t xml:space="preserve"> </w:t>
+      </w:r>
+      <w:r>
+        <w:rPr>
+          <w:rFonts w:ascii="Times New Roman" w:eastAsia="Times New Roman" w:hAnsi="Times New Roman" w:cs="Times New Roman"/>
+          <w:color w:val="000000" w:themeColor="text1"/>
+          <w:sz w:val="24"/>
+          <w:szCs w:val="24"/>
+        </w:rPr>
+        <w:t>mantendrán en un estado de desarrollo activo en el Sprint actual hasta que se completen</w:t>
+      </w:r>
+      <w:r>
+        <w:rPr>
+          <w:rFonts w:ascii="Times New Roman" w:eastAsia="Times New Roman" w:hAnsi="Times New Roman" w:cs="Times New Roman"/>
+          <w:color w:val="000000" w:themeColor="text1"/>
+          <w:sz w:val="24"/>
+          <w:szCs w:val="24"/>
+        </w:rPr>
+        <w:t>.</w:t>
+      </w:r>
     </w:p>
     <w:sectPr>
       <w:pgSz w:w="15840" w:h="12240" w:orient="landscape"/>
@@ -2723,6 +2890,591 @@
     </w:sectPr>
   </w:body>
 </w:document>
+</file>
+
+<file path=word/numbering.xml><?xml version="1.0" encoding="utf-8"?>
+<w:numbering xmlns:wpc="http://schemas.microsoft.com/office/word/2010/wordprocessingCanvas" xmlns:cx="http://schemas.microsoft.com/office/drawing/2014/chartex" xmlns:cx1="http://schemas.microsoft.com/office/drawing/2015/9/8/chartex" xmlns:cx2="http://schemas.microsoft.com/office/drawing/2015/10/21/chartex" xmlns:cx3="http://schemas.microsoft.com/office/drawing/2016/5/9/chartex" xmlns:cx4="http://schemas.microsoft.com/office/drawing/2016/5/10/chartex" xmlns:cx5="http://schemas.microsoft.com/office/drawing/2016/5/11/chartex" xmlns:cx6="http://schemas.microsoft.com/office/drawing/2016/5/12/chartex" xmlns:cx7="http://schemas.microsoft.com/office/drawing/2016/5/13/chartex" xmlns:cx8="http://schemas.microsoft.com/office/drawing/2016/5/14/chartex" xmlns:mc="http://schemas.openxmlformats.org/markup-compatibility/2006" xmlns:aink="http://schemas.microsoft.com/office/drawing/2016/ink" xmlns:am3d="http://schemas.microsoft.com/office/drawing/2017/model3d" xmlns:o="urn:schemas-microsoft-com:office:office" xmlns:oel="http://schemas.microsoft.com/office/2019/extlst" xmlns:r="http://schemas.openxmlformats.org/officeDocument/2006/relationships" xmlns:m="http://schemas.openxmlformats.org/officeDocument/2006/math" xmlns:v="urn:schemas-microsoft-com:vml" xmlns:wp14="http://schemas.microsoft.com/office/word/2010/wordprocessingDrawing" xmlns:wp="http://schemas.openxmlformats.org/drawingml/2006/wordprocessingDrawing" xmlns:w10="urn:schemas-microsoft-com:office:word" xmlns:w="http://schemas.openxmlformats.org/wordprocessingml/2006/main" xmlns:w14="http://schemas.microsoft.com/office/word/2010/wordml" xmlns:w15="http://schemas.microsoft.com/office/word/2012/wordml" xmlns:w16cex="http://schemas.microsoft.com/office/word/2018/wordml/cex" xmlns:w16cid="http://schemas.microsoft.com/office/word/2016/wordml/cid" xmlns:w16="http://schemas.microsoft.com/office/word/2018/wordml" xmlns:w16sdtdh="http://schemas.microsoft.com/office/word/2020/wordml/sdtdatahash" xmlns:w16se="http://schemas.microsoft.com/office/word/2015/wordml/symex" xmlns:wpg="http://schemas.microsoft.com/office/word/2010/wordprocessingGroup" xmlns:wpi="http://schemas.microsoft.com/office/word/2010/wordprocessingInk" xmlns:wne="http://schemas.microsoft.com/office/word/2006/wordml" xmlns:wps="http://schemas.microsoft.com/office/word/2010/wordprocessingShape" mc:Ignorable="w14 w15 w16se w16cid w16 w16cex w16sdtdh wp14">
+  <w:abstractNum w:abstractNumId="0" w15:restartNumberingAfterBreak="0">
+    <w:nsid w:val="213B70BB"/>
+    <w:multiLevelType w:val="hybridMultilevel"/>
+    <w:tmpl w:val="77625818"/>
+    <w:lvl w:ilvl="0" w:tplc="1224541A">
+      <w:start w:val="1"/>
+      <w:numFmt w:val="bullet"/>
+      <w:lvlText w:val="-"/>
+      <w:lvlJc w:val="left"/>
+      <w:pPr>
+        <w:ind w:left="720" w:hanging="360"/>
+      </w:pPr>
+      <w:rPr>
+        <w:rFonts w:ascii="Calibri" w:hAnsi="Calibri" w:hint="default"/>
+      </w:rPr>
+    </w:lvl>
+    <w:lvl w:ilvl="1" w:tplc="E1A06404">
+      <w:start w:val="1"/>
+      <w:numFmt w:val="bullet"/>
+      <w:lvlText w:val="o"/>
+      <w:lvlJc w:val="left"/>
+      <w:pPr>
+        <w:ind w:left="1440" w:hanging="360"/>
+      </w:pPr>
+      <w:rPr>
+        <w:rFonts w:ascii="Courier New" w:hAnsi="Courier New" w:hint="default"/>
+      </w:rPr>
+    </w:lvl>
+    <w:lvl w:ilvl="2" w:tplc="648CC968">
+      <w:start w:val="1"/>
+      <w:numFmt w:val="bullet"/>
+      <w:lvlText w:val=""/>
+      <w:lvlJc w:val="left"/>
+      <w:pPr>
+        <w:ind w:left="2160" w:hanging="360"/>
+      </w:pPr>
+      <w:rPr>
+        <w:rFonts w:ascii="Wingdings" w:hAnsi="Wingdings" w:hint="default"/>
+      </w:rPr>
+    </w:lvl>
+    <w:lvl w:ilvl="3" w:tplc="45568458">
+      <w:start w:val="1"/>
+      <w:numFmt w:val="bullet"/>
+      <w:lvlText w:val=""/>
+      <w:lvlJc w:val="left"/>
+      <w:pPr>
+        <w:ind w:left="2880" w:hanging="360"/>
+      </w:pPr>
+      <w:rPr>
+        <w:rFonts w:ascii="Symbol" w:hAnsi="Symbol" w:hint="default"/>
+      </w:rPr>
+    </w:lvl>
+    <w:lvl w:ilvl="4" w:tplc="8C16C93C">
+      <w:start w:val="1"/>
+      <w:numFmt w:val="bullet"/>
+      <w:lvlText w:val="o"/>
+      <w:lvlJc w:val="left"/>
+      <w:pPr>
+        <w:ind w:left="3600" w:hanging="360"/>
+      </w:pPr>
+      <w:rPr>
+        <w:rFonts w:ascii="Courier New" w:hAnsi="Courier New" w:hint="default"/>
+      </w:rPr>
+    </w:lvl>
+    <w:lvl w:ilvl="5" w:tplc="7C74EAB0">
+      <w:start w:val="1"/>
+      <w:numFmt w:val="bullet"/>
+      <w:lvlText w:val=""/>
+      <w:lvlJc w:val="left"/>
+      <w:pPr>
+        <w:ind w:left="4320" w:hanging="360"/>
+      </w:pPr>
+      <w:rPr>
+        <w:rFonts w:ascii="Wingdings" w:hAnsi="Wingdings" w:hint="default"/>
+      </w:rPr>
+    </w:lvl>
+    <w:lvl w:ilvl="6" w:tplc="1286F5F8">
+      <w:start w:val="1"/>
+      <w:numFmt w:val="bullet"/>
+      <w:lvlText w:val=""/>
+      <w:lvlJc w:val="left"/>
+      <w:pPr>
+        <w:ind w:left="5040" w:hanging="360"/>
+      </w:pPr>
+      <w:rPr>
+        <w:rFonts w:ascii="Symbol" w:hAnsi="Symbol" w:hint="default"/>
+      </w:rPr>
+    </w:lvl>
+    <w:lvl w:ilvl="7" w:tplc="E4867580">
+      <w:start w:val="1"/>
+      <w:numFmt w:val="bullet"/>
+      <w:lvlText w:val="o"/>
+      <w:lvlJc w:val="left"/>
+      <w:pPr>
+        <w:ind w:left="5760" w:hanging="360"/>
+      </w:pPr>
+      <w:rPr>
+        <w:rFonts w:ascii="Courier New" w:hAnsi="Courier New" w:hint="default"/>
+      </w:rPr>
+    </w:lvl>
+    <w:lvl w:ilvl="8" w:tplc="2376CFA2">
+      <w:start w:val="1"/>
+      <w:numFmt w:val="bullet"/>
+      <w:lvlText w:val=""/>
+      <w:lvlJc w:val="left"/>
+      <w:pPr>
+        <w:ind w:left="6480" w:hanging="360"/>
+      </w:pPr>
+      <w:rPr>
+        <w:rFonts w:ascii="Wingdings" w:hAnsi="Wingdings" w:hint="default"/>
+      </w:rPr>
+    </w:lvl>
+  </w:abstractNum>
+  <w:abstractNum w:abstractNumId="1" w15:restartNumberingAfterBreak="0">
+    <w:nsid w:val="3C7EE015"/>
+    <w:multiLevelType w:val="hybridMultilevel"/>
+    <w:tmpl w:val="F1CA8E58"/>
+    <w:lvl w:ilvl="0" w:tplc="4FDC12E0">
+      <w:start w:val="1"/>
+      <w:numFmt w:val="bullet"/>
+      <w:lvlText w:val="-"/>
+      <w:lvlJc w:val="left"/>
+      <w:pPr>
+        <w:ind w:left="720" w:hanging="360"/>
+      </w:pPr>
+      <w:rPr>
+        <w:rFonts w:ascii="Calibri" w:hAnsi="Calibri" w:hint="default"/>
+      </w:rPr>
+    </w:lvl>
+    <w:lvl w:ilvl="1" w:tplc="602C1434">
+      <w:start w:val="1"/>
+      <w:numFmt w:val="bullet"/>
+      <w:lvlText w:val="o"/>
+      <w:lvlJc w:val="left"/>
+      <w:pPr>
+        <w:ind w:left="1440" w:hanging="360"/>
+      </w:pPr>
+      <w:rPr>
+        <w:rFonts w:ascii="Courier New" w:hAnsi="Courier New" w:hint="default"/>
+      </w:rPr>
+    </w:lvl>
+    <w:lvl w:ilvl="2" w:tplc="68EEDDD8">
+      <w:start w:val="1"/>
+      <w:numFmt w:val="bullet"/>
+      <w:lvlText w:val=""/>
+      <w:lvlJc w:val="left"/>
+      <w:pPr>
+        <w:ind w:left="2160" w:hanging="360"/>
+      </w:pPr>
+      <w:rPr>
+        <w:rFonts w:ascii="Wingdings" w:hAnsi="Wingdings" w:hint="default"/>
+      </w:rPr>
+    </w:lvl>
+    <w:lvl w:ilvl="3" w:tplc="440AC18A">
+      <w:start w:val="1"/>
+      <w:numFmt w:val="bullet"/>
+      <w:lvlText w:val=""/>
+      <w:lvlJc w:val="left"/>
+      <w:pPr>
+        <w:ind w:left="2880" w:hanging="360"/>
+      </w:pPr>
+      <w:rPr>
+        <w:rFonts w:ascii="Symbol" w:hAnsi="Symbol" w:hint="default"/>
+      </w:rPr>
+    </w:lvl>
+    <w:lvl w:ilvl="4" w:tplc="8634F4D2">
+      <w:start w:val="1"/>
+      <w:numFmt w:val="bullet"/>
+      <w:lvlText w:val="o"/>
+      <w:lvlJc w:val="left"/>
+      <w:pPr>
+        <w:ind w:left="3600" w:hanging="360"/>
+      </w:pPr>
+      <w:rPr>
+        <w:rFonts w:ascii="Courier New" w:hAnsi="Courier New" w:hint="default"/>
+      </w:rPr>
+    </w:lvl>
+    <w:lvl w:ilvl="5" w:tplc="9D50ADCC">
+      <w:start w:val="1"/>
+      <w:numFmt w:val="bullet"/>
+      <w:lvlText w:val=""/>
+      <w:lvlJc w:val="left"/>
+      <w:pPr>
+        <w:ind w:left="4320" w:hanging="360"/>
+      </w:pPr>
+      <w:rPr>
+        <w:rFonts w:ascii="Wingdings" w:hAnsi="Wingdings" w:hint="default"/>
+      </w:rPr>
+    </w:lvl>
+    <w:lvl w:ilvl="6" w:tplc="E542BCA0">
+      <w:start w:val="1"/>
+      <w:numFmt w:val="bullet"/>
+      <w:lvlText w:val=""/>
+      <w:lvlJc w:val="left"/>
+      <w:pPr>
+        <w:ind w:left="5040" w:hanging="360"/>
+      </w:pPr>
+      <w:rPr>
+        <w:rFonts w:ascii="Symbol" w:hAnsi="Symbol" w:hint="default"/>
+      </w:rPr>
+    </w:lvl>
+    <w:lvl w:ilvl="7" w:tplc="DD360ED0">
+      <w:start w:val="1"/>
+      <w:numFmt w:val="bullet"/>
+      <w:lvlText w:val="o"/>
+      <w:lvlJc w:val="left"/>
+      <w:pPr>
+        <w:ind w:left="5760" w:hanging="360"/>
+      </w:pPr>
+      <w:rPr>
+        <w:rFonts w:ascii="Courier New" w:hAnsi="Courier New" w:hint="default"/>
+      </w:rPr>
+    </w:lvl>
+    <w:lvl w:ilvl="8" w:tplc="A9F0FA60">
+      <w:start w:val="1"/>
+      <w:numFmt w:val="bullet"/>
+      <w:lvlText w:val=""/>
+      <w:lvlJc w:val="left"/>
+      <w:pPr>
+        <w:ind w:left="6480" w:hanging="360"/>
+      </w:pPr>
+      <w:rPr>
+        <w:rFonts w:ascii="Wingdings" w:hAnsi="Wingdings" w:hint="default"/>
+      </w:rPr>
+    </w:lvl>
+  </w:abstractNum>
+  <w:abstractNum w:abstractNumId="2" w15:restartNumberingAfterBreak="0">
+    <w:nsid w:val="4383E340"/>
+    <w:multiLevelType w:val="hybridMultilevel"/>
+    <w:tmpl w:val="DDCA3938"/>
+    <w:lvl w:ilvl="0" w:tplc="87809844">
+      <w:start w:val="1"/>
+      <w:numFmt w:val="bullet"/>
+      <w:lvlText w:val="-"/>
+      <w:lvlJc w:val="left"/>
+      <w:pPr>
+        <w:ind w:left="720" w:hanging="360"/>
+      </w:pPr>
+      <w:rPr>
+        <w:rFonts w:ascii="Calibri" w:hAnsi="Calibri" w:hint="default"/>
+      </w:rPr>
+    </w:lvl>
+    <w:lvl w:ilvl="1" w:tplc="F97251C0">
+      <w:start w:val="1"/>
+      <w:numFmt w:val="bullet"/>
+      <w:lvlText w:val="o"/>
+      <w:lvlJc w:val="left"/>
+      <w:pPr>
+        <w:ind w:left="1440" w:hanging="360"/>
+      </w:pPr>
+      <w:rPr>
+        <w:rFonts w:ascii="Courier New" w:hAnsi="Courier New" w:hint="default"/>
+      </w:rPr>
+    </w:lvl>
+    <w:lvl w:ilvl="2" w:tplc="96BAEFF2">
+      <w:start w:val="1"/>
+      <w:numFmt w:val="bullet"/>
+      <w:lvlText w:val=""/>
+      <w:lvlJc w:val="left"/>
+      <w:pPr>
+        <w:ind w:left="2160" w:hanging="360"/>
+      </w:pPr>
+      <w:rPr>
+        <w:rFonts w:ascii="Wingdings" w:hAnsi="Wingdings" w:hint="default"/>
+      </w:rPr>
+    </w:lvl>
+    <w:lvl w:ilvl="3" w:tplc="BF84A880">
+      <w:start w:val="1"/>
+      <w:numFmt w:val="bullet"/>
+      <w:lvlText w:val=""/>
+      <w:lvlJc w:val="left"/>
+      <w:pPr>
+        <w:ind w:left="2880" w:hanging="360"/>
+      </w:pPr>
+      <w:rPr>
+        <w:rFonts w:ascii="Symbol" w:hAnsi="Symbol" w:hint="default"/>
+      </w:rPr>
+    </w:lvl>
+    <w:lvl w:ilvl="4" w:tplc="E4EEFBD0">
+      <w:start w:val="1"/>
+      <w:numFmt w:val="bullet"/>
+      <w:lvlText w:val="o"/>
+      <w:lvlJc w:val="left"/>
+      <w:pPr>
+        <w:ind w:left="3600" w:hanging="360"/>
+      </w:pPr>
+      <w:rPr>
+        <w:rFonts w:ascii="Courier New" w:hAnsi="Courier New" w:hint="default"/>
+      </w:rPr>
+    </w:lvl>
+    <w:lvl w:ilvl="5" w:tplc="E570ACBC">
+      <w:start w:val="1"/>
+      <w:numFmt w:val="bullet"/>
+      <w:lvlText w:val=""/>
+      <w:lvlJc w:val="left"/>
+      <w:pPr>
+        <w:ind w:left="4320" w:hanging="360"/>
+      </w:pPr>
+      <w:rPr>
+        <w:rFonts w:ascii="Wingdings" w:hAnsi="Wingdings" w:hint="default"/>
+      </w:rPr>
+    </w:lvl>
+    <w:lvl w:ilvl="6" w:tplc="538EFBB8">
+      <w:start w:val="1"/>
+      <w:numFmt w:val="bullet"/>
+      <w:lvlText w:val=""/>
+      <w:lvlJc w:val="left"/>
+      <w:pPr>
+        <w:ind w:left="5040" w:hanging="360"/>
+      </w:pPr>
+      <w:rPr>
+        <w:rFonts w:ascii="Symbol" w:hAnsi="Symbol" w:hint="default"/>
+      </w:rPr>
+    </w:lvl>
+    <w:lvl w:ilvl="7" w:tplc="4E92C94C">
+      <w:start w:val="1"/>
+      <w:numFmt w:val="bullet"/>
+      <w:lvlText w:val="o"/>
+      <w:lvlJc w:val="left"/>
+      <w:pPr>
+        <w:ind w:left="5760" w:hanging="360"/>
+      </w:pPr>
+      <w:rPr>
+        <w:rFonts w:ascii="Courier New" w:hAnsi="Courier New" w:hint="default"/>
+      </w:rPr>
+    </w:lvl>
+    <w:lvl w:ilvl="8" w:tplc="E7E28F1E">
+      <w:start w:val="1"/>
+      <w:numFmt w:val="bullet"/>
+      <w:lvlText w:val=""/>
+      <w:lvlJc w:val="left"/>
+      <w:pPr>
+        <w:ind w:left="6480" w:hanging="360"/>
+      </w:pPr>
+      <w:rPr>
+        <w:rFonts w:ascii="Wingdings" w:hAnsi="Wingdings" w:hint="default"/>
+      </w:rPr>
+    </w:lvl>
+  </w:abstractNum>
+  <w:abstractNum w:abstractNumId="3" w15:restartNumberingAfterBreak="0">
+    <w:nsid w:val="4651C754"/>
+    <w:multiLevelType w:val="hybridMultilevel"/>
+    <w:tmpl w:val="C93807F8"/>
+    <w:lvl w:ilvl="0" w:tplc="24FC52E6">
+      <w:start w:val="1"/>
+      <w:numFmt w:val="bullet"/>
+      <w:lvlText w:val=""/>
+      <w:lvlJc w:val="left"/>
+      <w:pPr>
+        <w:ind w:left="720" w:hanging="360"/>
+      </w:pPr>
+      <w:rPr>
+        <w:rFonts w:ascii="Symbol" w:hAnsi="Symbol" w:hint="default"/>
+      </w:rPr>
+    </w:lvl>
+    <w:lvl w:ilvl="1" w:tplc="A70A9664">
+      <w:start w:val="1"/>
+      <w:numFmt w:val="bullet"/>
+      <w:lvlText w:val="o"/>
+      <w:lvlJc w:val="left"/>
+      <w:pPr>
+        <w:ind w:left="1440" w:hanging="360"/>
+      </w:pPr>
+      <w:rPr>
+        <w:rFonts w:ascii="Courier New" w:hAnsi="Courier New" w:hint="default"/>
+      </w:rPr>
+    </w:lvl>
+    <w:lvl w:ilvl="2" w:tplc="E9840826">
+      <w:start w:val="1"/>
+      <w:numFmt w:val="bullet"/>
+      <w:lvlText w:val=""/>
+      <w:lvlJc w:val="left"/>
+      <w:pPr>
+        <w:ind w:left="2160" w:hanging="360"/>
+      </w:pPr>
+      <w:rPr>
+        <w:rFonts w:ascii="Wingdings" w:hAnsi="Wingdings" w:hint="default"/>
+      </w:rPr>
+    </w:lvl>
+    <w:lvl w:ilvl="3" w:tplc="08BED6C8">
+      <w:start w:val="1"/>
+      <w:numFmt w:val="bullet"/>
+      <w:lvlText w:val=""/>
+      <w:lvlJc w:val="left"/>
+      <w:pPr>
+        <w:ind w:left="2880" w:hanging="360"/>
+      </w:pPr>
+      <w:rPr>
+        <w:rFonts w:ascii="Symbol" w:hAnsi="Symbol" w:hint="default"/>
+      </w:rPr>
+    </w:lvl>
+    <w:lvl w:ilvl="4" w:tplc="64CEBF6E">
+      <w:start w:val="1"/>
+      <w:numFmt w:val="bullet"/>
+      <w:lvlText w:val="o"/>
+      <w:lvlJc w:val="left"/>
+      <w:pPr>
+        <w:ind w:left="3600" w:hanging="360"/>
+      </w:pPr>
+      <w:rPr>
+        <w:rFonts w:ascii="Courier New" w:hAnsi="Courier New" w:hint="default"/>
+      </w:rPr>
+    </w:lvl>
+    <w:lvl w:ilvl="5" w:tplc="506491C0">
+      <w:start w:val="1"/>
+      <w:numFmt w:val="bullet"/>
+      <w:lvlText w:val=""/>
+      <w:lvlJc w:val="left"/>
+      <w:pPr>
+        <w:ind w:left="4320" w:hanging="360"/>
+      </w:pPr>
+      <w:rPr>
+        <w:rFonts w:ascii="Wingdings" w:hAnsi="Wingdings" w:hint="default"/>
+      </w:rPr>
+    </w:lvl>
+    <w:lvl w:ilvl="6" w:tplc="1B8A0022">
+      <w:start w:val="1"/>
+      <w:numFmt w:val="bullet"/>
+      <w:lvlText w:val=""/>
+      <w:lvlJc w:val="left"/>
+      <w:pPr>
+        <w:ind w:left="5040" w:hanging="360"/>
+      </w:pPr>
+      <w:rPr>
+        <w:rFonts w:ascii="Symbol" w:hAnsi="Symbol" w:hint="default"/>
+      </w:rPr>
+    </w:lvl>
+    <w:lvl w:ilvl="7" w:tplc="933E2854">
+      <w:start w:val="1"/>
+      <w:numFmt w:val="bullet"/>
+      <w:lvlText w:val="o"/>
+      <w:lvlJc w:val="left"/>
+      <w:pPr>
+        <w:ind w:left="5760" w:hanging="360"/>
+      </w:pPr>
+      <w:rPr>
+        <w:rFonts w:ascii="Courier New" w:hAnsi="Courier New" w:hint="default"/>
+      </w:rPr>
+    </w:lvl>
+    <w:lvl w:ilvl="8" w:tplc="AC560862">
+      <w:start w:val="1"/>
+      <w:numFmt w:val="bullet"/>
+      <w:lvlText w:val=""/>
+      <w:lvlJc w:val="left"/>
+      <w:pPr>
+        <w:ind w:left="6480" w:hanging="360"/>
+      </w:pPr>
+      <w:rPr>
+        <w:rFonts w:ascii="Wingdings" w:hAnsi="Wingdings" w:hint="default"/>
+      </w:rPr>
+    </w:lvl>
+  </w:abstractNum>
+  <w:abstractNum w:abstractNumId="4" w15:restartNumberingAfterBreak="0">
+    <w:nsid w:val="7FE42B68"/>
+    <w:multiLevelType w:val="hybridMultilevel"/>
+    <w:tmpl w:val="A5005ED8"/>
+    <w:lvl w:ilvl="0" w:tplc="F4FE7FBC">
+      <w:start w:val="1"/>
+      <w:numFmt w:val="bullet"/>
+      <w:lvlText w:val=""/>
+      <w:lvlJc w:val="left"/>
+      <w:pPr>
+        <w:ind w:left="720" w:hanging="360"/>
+      </w:pPr>
+      <w:rPr>
+        <w:rFonts w:ascii="Symbol" w:hAnsi="Symbol" w:hint="default"/>
+      </w:rPr>
+    </w:lvl>
+    <w:lvl w:ilvl="1" w:tplc="D2DE449A">
+      <w:start w:val="1"/>
+      <w:numFmt w:val="bullet"/>
+      <w:lvlText w:val="o"/>
+      <w:lvlJc w:val="left"/>
+      <w:pPr>
+        <w:ind w:left="1440" w:hanging="360"/>
+      </w:pPr>
+      <w:rPr>
+        <w:rFonts w:ascii="Courier New" w:hAnsi="Courier New" w:hint="default"/>
+      </w:rPr>
+    </w:lvl>
+    <w:lvl w:ilvl="2" w:tplc="5F42CDFE">
+      <w:start w:val="1"/>
+      <w:numFmt w:val="bullet"/>
+      <w:lvlText w:val=""/>
+      <w:lvlJc w:val="left"/>
+      <w:pPr>
+        <w:ind w:left="2160" w:hanging="360"/>
+      </w:pPr>
+      <w:rPr>
+        <w:rFonts w:ascii="Wingdings" w:hAnsi="Wingdings" w:hint="default"/>
+      </w:rPr>
+    </w:lvl>
+    <w:lvl w:ilvl="3" w:tplc="1BA4E1FC">
+      <w:start w:val="1"/>
+      <w:numFmt w:val="bullet"/>
+      <w:lvlText w:val=""/>
+      <w:lvlJc w:val="left"/>
+      <w:pPr>
+        <w:ind w:left="2880" w:hanging="360"/>
+      </w:pPr>
+      <w:rPr>
+        <w:rFonts w:ascii="Symbol" w:hAnsi="Symbol" w:hint="default"/>
+      </w:rPr>
+    </w:lvl>
+    <w:lvl w:ilvl="4" w:tplc="003A12CA">
+      <w:start w:val="1"/>
+      <w:numFmt w:val="bullet"/>
+      <w:lvlText w:val="o"/>
+      <w:lvlJc w:val="left"/>
+      <w:pPr>
+        <w:ind w:left="3600" w:hanging="360"/>
+      </w:pPr>
+      <w:rPr>
+        <w:rFonts w:ascii="Courier New" w:hAnsi="Courier New" w:hint="default"/>
+      </w:rPr>
+    </w:lvl>
+    <w:lvl w:ilvl="5" w:tplc="4EFA4DEE">
+      <w:start w:val="1"/>
+      <w:numFmt w:val="bullet"/>
+      <w:lvlText w:val=""/>
+      <w:lvlJc w:val="left"/>
+      <w:pPr>
+        <w:ind w:left="4320" w:hanging="360"/>
+      </w:pPr>
+      <w:rPr>
+        <w:rFonts w:ascii="Wingdings" w:hAnsi="Wingdings" w:hint="default"/>
+      </w:rPr>
+    </w:lvl>
+    <w:lvl w:ilvl="6" w:tplc="F9AE1E34">
+      <w:start w:val="1"/>
+      <w:numFmt w:val="bullet"/>
+      <w:lvlText w:val=""/>
+      <w:lvlJc w:val="left"/>
+      <w:pPr>
+        <w:ind w:left="5040" w:hanging="360"/>
+      </w:pPr>
+      <w:rPr>
+        <w:rFonts w:ascii="Symbol" w:hAnsi="Symbol" w:hint="default"/>
+      </w:rPr>
+    </w:lvl>
+    <w:lvl w:ilvl="7" w:tplc="09A0BAA4">
+      <w:start w:val="1"/>
+      <w:numFmt w:val="bullet"/>
+      <w:lvlText w:val="o"/>
+      <w:lvlJc w:val="left"/>
+      <w:pPr>
+        <w:ind w:left="5760" w:hanging="360"/>
+      </w:pPr>
+      <w:rPr>
+        <w:rFonts w:ascii="Courier New" w:hAnsi="Courier New" w:hint="default"/>
+      </w:rPr>
+    </w:lvl>
+    <w:lvl w:ilvl="8" w:tplc="A5A2D5F6">
+      <w:start w:val="1"/>
+      <w:numFmt w:val="bullet"/>
+      <w:lvlText w:val=""/>
+      <w:lvlJc w:val="left"/>
+      <w:pPr>
+        <w:ind w:left="6480" w:hanging="360"/>
+      </w:pPr>
+      <w:rPr>
+        <w:rFonts w:ascii="Wingdings" w:hAnsi="Wingdings" w:hint="default"/>
+      </w:rPr>
+    </w:lvl>
+  </w:abstractNum>
+  <w:num w:numId="1" w16cid:durableId="1784955889">
+    <w:abstractNumId w:val="4"/>
+  </w:num>
+  <w:num w:numId="2" w16cid:durableId="1339425728">
+    <w:abstractNumId w:val="0"/>
+  </w:num>
+  <w:num w:numId="3" w16cid:durableId="1686134960">
+    <w:abstractNumId w:val="3"/>
+  </w:num>
+  <w:num w:numId="4" w16cid:durableId="1326131592">
+    <w:abstractNumId w:val="2"/>
+  </w:num>
+  <w:num w:numId="5" w16cid:durableId="1218052312">
+    <w:abstractNumId w:val="1"/>
+  </w:num>
+</w:numbering>
 </file>
 
 <file path=word/styles.xml><?xml version="1.0" encoding="utf-8"?>
@@ -3170,6 +3922,16 @@
       </w:tblBorders>
     </w:tblPr>
   </w:style>
+  <w:style w:type="paragraph" w:styleId="Prrafodelista">
+    <w:name w:val="List Paragraph"/>
+    <w:basedOn w:val="Normal"/>
+    <w:uiPriority w:val="34"/>
+    <w:qFormat/>
+    <w:pPr>
+      <w:ind w:left="720"/>
+      <w:contextualSpacing/>
+    </w:pPr>
+  </w:style>
 </w:styles>
 </file>
 

</xml_diff>